<commit_message>
updated abstract and added citation PDFs to folder
</commit_message>
<xml_diff>
--- a/AndersonASB2018.docx
+++ b/AndersonASB2018.docx
@@ -396,35 +396,6 @@
         </w:rPr>
         <w:t>@uw.edu</w:t>
       </w:r>
-      <w:r>
-        <w:rPr>
-          <w:sz w:val="24"/>
-          <w:szCs w:val="24"/>
-        </w:rPr>
-        <w:t xml:space="preserve">, </w:t>
-      </w:r>
-      <w:r>
-        <w:rPr>
-          <w:sz w:val="24"/>
-          <w:szCs w:val="24"/>
-        </w:rPr>
-        <w:t xml:space="preserve">web: </w:t>
-      </w:r>
-      <w:r>
-        <w:rPr>
-          <w:sz w:val="24"/>
-          <w:szCs w:val="24"/>
-        </w:rPr>
-        <w:t>https://www.amputation.research.va.gov/</w:t>
-      </w:r>
-    </w:p>
-    <w:p>
-      <w:pPr>
-        <w:rPr>
-          <w:sz w:val="24"/>
-          <w:szCs w:val="24"/>
-        </w:rPr>
-      </w:pPr>
     </w:p>
     <w:p>
       <w:pPr>
@@ -436,6 +407,10 @@
           <w:sz w:val="24"/>
           <w:szCs w:val="24"/>
         </w:rPr>
+      </w:pPr>
+    </w:p>
+    <w:p>
+      <w:pPr>
         <w:sectPr>
           <w:footerReference w:type="default" r:id="rId7"/>
           <w:pgSz w:w="12240" w:h="15840"/>
@@ -546,15 +521,38 @@
           <w:sz w:val="24"/>
           <w:szCs w:val="24"/>
         </w:rPr>
-        <w:t xml:space="preserve"> gait activities using lower-limb electromyography (EMG), but few studies have evaluated the comparative effectiveness of common classification algorithms. The purpose of this experiment was to </w:t>
-      </w:r>
-      <w:r>
-        <w:rPr>
-          <w:sz w:val="24"/>
-          <w:szCs w:val="24"/>
-        </w:rPr>
-        <w:t xml:space="preserve">evaluate the predictive performance of four commonly used pattern recognition algorithms on a labeled EMG dataset. </w:t>
-      </w:r>
+        <w:t xml:space="preserve"> gait activities using lower-limb electromyography (EMG), but few studies have evaluated the comparative effectiveness of common classification algorithms</w:t>
+      </w:r>
+      <w:r>
+        <w:rPr>
+          <w:sz w:val="24"/>
+          <w:szCs w:val="24"/>
+        </w:rPr>
+        <w:t xml:space="preserve"> [1, 2]</w:t>
+      </w:r>
+      <w:r>
+        <w:rPr>
+          <w:sz w:val="24"/>
+          <w:szCs w:val="24"/>
+        </w:rPr>
+        <w:t xml:space="preserve">. The purpose of this experiment was to </w:t>
+      </w:r>
+      <w:r>
+        <w:rPr>
+          <w:sz w:val="24"/>
+          <w:szCs w:val="24"/>
+        </w:rPr>
+        <w:t>evaluate the predictive performance of four commonly used pattern recognition algorithms on a labeled EMG dataset</w:t>
+      </w:r>
+      <w:r>
+        <w:rPr>
+          <w:sz w:val="24"/>
+          <w:szCs w:val="24"/>
+        </w:rPr>
+        <w:t xml:space="preserve"> of six tasks of daily living. </w:t>
+      </w:r>
+      <w:bookmarkStart w:id="0" w:name="_GoBack"/>
+      <w:bookmarkEnd w:id="0"/>
     </w:p>
     <w:p>
       <w:pPr>
@@ -661,7 +659,7 @@
         </w:rPr>
         <w:t xml:space="preserve"> and lower abdomen</w:t>
       </w:r>
-      <w:commentRangeStart w:id="0"/>
+      <w:commentRangeStart w:id="1"/>
       <w:r>
         <w:rPr>
           <w:sz w:val="24"/>
@@ -669,12 +667,12 @@
         </w:rPr>
         <w:t>.</w:t>
       </w:r>
-      <w:commentRangeEnd w:id="0"/>
+      <w:commentRangeEnd w:id="1"/>
       <w:r>
         <w:rPr>
           <w:rStyle w:val="CommentReference"/>
         </w:rPr>
-        <w:commentReference w:id="0"/>
+        <w:commentReference w:id="1"/>
       </w:r>
       <w:r>
         <w:rPr>
@@ -839,14 +837,14 @@
           <w:sz w:val="24"/>
           <w:szCs w:val="24"/>
         </w:rPr>
-        <w:t xml:space="preserve">Each window contained signals from all 16 sensors and was labeled </w:t>
-      </w:r>
-      <w:r>
-        <w:rPr>
-          <w:sz w:val="24"/>
-          <w:szCs w:val="24"/>
-        </w:rPr>
-        <w:t>as one of the six activities. The following five features were then extracted for</w:t>
+        <w:t xml:space="preserve">Each window </w:t>
+      </w:r>
+      <w:r>
+        <w:rPr>
+          <w:sz w:val="24"/>
+          <w:szCs w:val="24"/>
+        </w:rPr>
+        <w:t>contained signals from all 16 sensors and was labeled as one of the six activities. The following five features were then extracted for</w:t>
       </w:r>
       <w:r>
         <w:rPr>
@@ -990,21 +988,21 @@
           <w:sz w:val="24"/>
           <w:szCs w:val="24"/>
         </w:rPr>
-        <w:t>These labeled vectors were then used to train the following classification algorithms: linear discriminant analysis (LDA), a random forest (RF) with 40 decision trees, a linear support vector machine (SVM)</w:t>
-      </w:r>
-      <w:r>
-        <w:rPr>
-          <w:sz w:val="24"/>
-          <w:szCs w:val="24"/>
-        </w:rPr>
-        <w:t>,</w:t>
-      </w:r>
-      <w:r>
-        <w:rPr>
-          <w:sz w:val="24"/>
-          <w:szCs w:val="24"/>
-        </w:rPr>
-        <w:t xml:space="preserve"> and an artificial neural network (ANN) with 10 hidden layers. Each classifier was then tested on </w:t>
+        <w:t>These labeled vectors were then used to train the following classification algorithms:</w:t>
+      </w:r>
+      <w:r>
+        <w:rPr>
+          <w:sz w:val="24"/>
+          <w:szCs w:val="24"/>
+        </w:rPr>
+        <w:t xml:space="preserve"> a random forest (RF) with 40 decision trees, a linear support vector machine (SVM),</w:t>
+      </w:r>
+      <w:r>
+        <w:rPr>
+          <w:sz w:val="24"/>
+          <w:szCs w:val="24"/>
+        </w:rPr>
+        <w:t xml:space="preserve"> linear discriminant analysis (LDA), and an artificial neural network (ANN) with 10 hidden layers. Each classifier was then tested on </w:t>
       </w:r>
       <w:r>
         <w:rPr>
@@ -1535,6 +1533,16 @@
         </w:rPr>
         <w:t xml:space="preserve"> with all sensors.</w:t>
       </w:r>
+      <w:r>
+        <w:rPr>
+          <w:i w:val="0"/>
+          <w:iCs w:val="0"/>
+          <w:color w:val="000000"/>
+          <w:sz w:val="24"/>
+          <w:szCs w:val="24"/>
+        </w:rPr>
+        <w:t xml:space="preserve"> Each bar shows the mean of ten test-train cycles.</w:t>
+      </w:r>
     </w:p>
     <w:p>
       <w:pPr>
@@ -1570,7 +1578,14 @@
           <w:sz w:val="24"/>
           <w:szCs w:val="24"/>
         </w:rPr>
-        <w:t xml:space="preserve">over 90% accuracy with only two sensors (Figure 2).  </w:t>
+        <w:t xml:space="preserve">over 90% accuracy with only two sensors (Figure </w:t>
+      </w:r>
+      <w:r>
+        <w:rPr>
+          <w:sz w:val="24"/>
+          <w:szCs w:val="24"/>
+        </w:rPr>
+        <w:t xml:space="preserve">2).  </w:t>
       </w:r>
       <w:r>
         <w:rPr>
@@ -1775,7 +1790,27 @@
           <w:sz w:val="24"/>
           <w:szCs w:val="24"/>
         </w:rPr>
-        <w:t xml:space="preserve"> Classification accuracy as a function of number of sensors used to train the classifier.</w:t>
+        <w:t xml:space="preserve"> Classification accuracy</w:t>
+      </w:r>
+      <w:r>
+        <w:rPr>
+          <w:i w:val="0"/>
+          <w:iCs w:val="0"/>
+          <w:color w:val="000000"/>
+          <w:sz w:val="24"/>
+          <w:szCs w:val="24"/>
+        </w:rPr>
+        <w:t xml:space="preserve"> for both participants</w:t>
+      </w:r>
+      <w:r>
+        <w:rPr>
+          <w:i w:val="0"/>
+          <w:iCs w:val="0"/>
+          <w:color w:val="000000"/>
+          <w:sz w:val="24"/>
+          <w:szCs w:val="24"/>
+        </w:rPr>
+        <w:t xml:space="preserve"> as a function of number of sensors used to train the classifier.</w:t>
       </w:r>
     </w:p>
     <w:p>
@@ -1799,49 +1834,12 @@
         </w:rPr>
         <w:t>, including</w:t>
       </w:r>
-      <w:bookmarkStart w:id="1" w:name="_GoBack"/>
-      <w:bookmarkEnd w:id="1"/>
-      <w:r>
-        <w:rPr>
-          <w:sz w:val="24"/>
-          <w:szCs w:val="24"/>
-        </w:rPr>
-        <w:t xml:space="preserve"> </w:t>
-      </w:r>
-      <w:r>
-        <w:rPr>
-          <w:sz w:val="24"/>
-          <w:szCs w:val="24"/>
-        </w:rPr>
-        <w:t xml:space="preserve"> </w:t>
-      </w:r>
-      <w:r>
-        <w:rPr>
-          <w:sz w:val="24"/>
-          <w:szCs w:val="24"/>
-        </w:rPr>
-        <w:t>IMUs, footswitches, heart-rate monitors</w:t>
-      </w:r>
-      <w:r>
-        <w:rPr>
-          <w:sz w:val="24"/>
-          <w:szCs w:val="24"/>
-        </w:rPr>
-        <w:t>,</w:t>
-      </w:r>
-      <w:r>
-        <w:rPr>
-          <w:sz w:val="24"/>
-          <w:szCs w:val="24"/>
-        </w:rPr>
-        <w:t xml:space="preserve"> or a combination of sensor types to improve classifier accuracy.</w:t>
-      </w:r>
-      <w:r>
-        <w:rPr>
-          <w:sz w:val="24"/>
-          <w:szCs w:val="24"/>
-        </w:rPr>
-        <w:t xml:space="preserve"> </w:t>
+      <w:r>
+        <w:rPr>
+          <w:sz w:val="24"/>
+          <w:szCs w:val="24"/>
+        </w:rPr>
+        <w:t xml:space="preserve">  IMUs, footswitches, heart-rate monitors, or a combination of sensor types to improve classifier accuracy. </w:t>
       </w:r>
       <w:r>
         <w:rPr>
@@ -1920,8 +1918,152 @@
         <w:tabs>
           <w:tab w:val="num" w:pos="180"/>
         </w:tabs>
+        <w:ind w:left="187" w:hanging="187"/>
+        <w:jc w:val="both"/>
+        <w:rPr>
+          <w:sz w:val="24"/>
+          <w:szCs w:val="24"/>
+        </w:rPr>
+      </w:pPr>
+      <w:proofErr w:type="spellStart"/>
+      <w:r>
+        <w:rPr>
+          <w:sz w:val="24"/>
+          <w:szCs w:val="24"/>
+        </w:rPr>
+        <w:t>Sharafi</w:t>
+      </w:r>
+      <w:proofErr w:type="spellEnd"/>
+      <w:r>
+        <w:rPr>
+          <w:sz w:val="24"/>
+          <w:szCs w:val="24"/>
+        </w:rPr>
+        <w:t xml:space="preserve"> </w:t>
+      </w:r>
+      <w:r>
+        <w:rPr>
+          <w:sz w:val="24"/>
+          <w:szCs w:val="24"/>
+        </w:rPr>
+        <w:t xml:space="preserve">and </w:t>
+      </w:r>
+      <w:proofErr w:type="spellStart"/>
+      <w:r>
+        <w:rPr>
+          <w:sz w:val="24"/>
+          <w:szCs w:val="24"/>
+        </w:rPr>
+        <w:t>Blemker</w:t>
+      </w:r>
+      <w:proofErr w:type="spellEnd"/>
+      <w:r>
+        <w:rPr>
+          <w:sz w:val="24"/>
+          <w:szCs w:val="24"/>
+        </w:rPr>
+        <w:t xml:space="preserve">. </w:t>
+      </w:r>
+      <w:r>
+        <w:rPr>
+          <w:i/>
+          <w:iCs/>
+          <w:sz w:val="24"/>
+          <w:szCs w:val="24"/>
+        </w:rPr>
+        <w:t>Proceedings of NACOB’08,</w:t>
+      </w:r>
+      <w:r>
+        <w:rPr>
+          <w:sz w:val="24"/>
+          <w:szCs w:val="24"/>
+        </w:rPr>
+        <w:t xml:space="preserve"> Ann Arbor, MI, USA, 2008</w:t>
+      </w:r>
+      <w:r>
+        <w:rPr>
+          <w:sz w:val="24"/>
+          <w:szCs w:val="24"/>
+        </w:rPr>
+        <w:t>.</w:t>
+      </w:r>
+    </w:p>
+    <w:p>
+      <w:pPr>
+        <w:numPr>
+          <w:ilvl w:val="0"/>
+          <w:numId w:val="1"/>
+        </w:numPr>
+        <w:tabs>
+          <w:tab w:val="num" w:pos="180"/>
+        </w:tabs>
+        <w:ind w:left="187" w:hanging="187"/>
+        <w:jc w:val="both"/>
+        <w:rPr>
+          <w:sz w:val="24"/>
+          <w:szCs w:val="24"/>
+        </w:rPr>
+      </w:pPr>
+      <w:proofErr w:type="spellStart"/>
+      <w:r>
+        <w:rPr>
+          <w:sz w:val="24"/>
+          <w:szCs w:val="24"/>
+        </w:rPr>
+        <w:t>Sharafi</w:t>
+      </w:r>
+      <w:proofErr w:type="spellEnd"/>
+      <w:r>
+        <w:rPr>
+          <w:sz w:val="24"/>
+          <w:szCs w:val="24"/>
+        </w:rPr>
+        <w:t xml:space="preserve"> and </w:t>
+      </w:r>
+      <w:proofErr w:type="spellStart"/>
+      <w:r>
+        <w:rPr>
+          <w:sz w:val="24"/>
+          <w:szCs w:val="24"/>
+        </w:rPr>
+        <w:t>Blemker</w:t>
+      </w:r>
+      <w:proofErr w:type="spellEnd"/>
+      <w:r>
+        <w:rPr>
+          <w:sz w:val="24"/>
+          <w:szCs w:val="24"/>
+        </w:rPr>
+        <w:t xml:space="preserve">. </w:t>
+      </w:r>
+      <w:r>
+        <w:rPr>
+          <w:i/>
+          <w:iCs/>
+          <w:sz w:val="24"/>
+          <w:szCs w:val="24"/>
+        </w:rPr>
+        <w:t>Proceedings of NACOB’08,</w:t>
+      </w:r>
+      <w:r>
+        <w:rPr>
+          <w:sz w:val="24"/>
+          <w:szCs w:val="24"/>
+        </w:rPr>
+        <w:t xml:space="preserve"> Ann Arbor, MI, USA, 2008</w:t>
+      </w:r>
+      <w:r>
+        <w:rPr>
+          <w:sz w:val="24"/>
+          <w:szCs w:val="24"/>
+        </w:rPr>
+        <w:t>.</w:t>
+      </w:r>
+    </w:p>
+    <w:p>
+      <w:pPr>
         <w:spacing w:after="120"/>
-        <w:ind w:left="187" w:hanging="187"/>
+        <w:ind w:left="187"/>
         <w:jc w:val="both"/>
         <w:rPr>
           <w:sz w:val="24"/>
@@ -1935,43 +2077,6 @@
           <w:docGrid w:linePitch="360"/>
         </w:sectPr>
       </w:pPr>
-      <w:r>
-        <w:rPr>
-          <w:sz w:val="24"/>
-          <w:szCs w:val="24"/>
-        </w:rPr>
-        <w:t xml:space="preserve">Sharafi </w:t>
-      </w:r>
-      <w:r>
-        <w:rPr>
-          <w:sz w:val="24"/>
-          <w:szCs w:val="24"/>
-        </w:rPr>
-        <w:t>and Blemker</w:t>
-      </w:r>
-      <w:r>
-        <w:rPr>
-          <w:sz w:val="24"/>
-          <w:szCs w:val="24"/>
-        </w:rPr>
-        <w:t xml:space="preserve">. </w:t>
-      </w:r>
-      <w:r>
-        <w:rPr>
-          <w:i/>
-          <w:iCs/>
-          <w:sz w:val="24"/>
-          <w:szCs w:val="24"/>
-        </w:rPr>
-        <w:t>Proceedings of NACOB’08,</w:t>
-      </w:r>
-      <w:r>
-        <w:rPr>
-          <w:sz w:val="24"/>
-          <w:szCs w:val="24"/>
-        </w:rPr>
-        <w:t xml:space="preserve"> Ann Arbor, MI, USA, 2008.</w:t>
-      </w:r>
     </w:p>
     <w:p>
       <w:pPr>
@@ -2025,6 +2130,7 @@
         <w:rPr>
           <w:noProof/>
         </w:rPr>
+        <w:lastRenderedPageBreak/>
         <w:drawing>
           <wp:inline distT="0" distB="0" distL="0" distR="0" wp14:anchorId="3DBB90A6" wp14:editId="7B0D39DD">
             <wp:extent cx="6416040" cy="1280160"/>
@@ -2088,7 +2194,7 @@
 
 <file path=word/comments.xml><?xml version="1.0" encoding="utf-8"?>
 <w:comments xmlns:wpc="http://schemas.microsoft.com/office/word/2010/wordprocessingCanvas" xmlns:cx="http://schemas.microsoft.com/office/drawing/2014/chartex" xmlns:cx1="http://schemas.microsoft.com/office/drawing/2015/9/8/chartex" xmlns:cx2="http://schemas.microsoft.com/office/drawing/2015/10/21/chartex" xmlns:cx3="http://schemas.microsoft.com/office/drawing/2016/5/9/chartex" xmlns:cx4="http://schemas.microsoft.com/office/drawing/2016/5/10/chartex" xmlns:cx5="http://schemas.microsoft.com/office/drawing/2016/5/11/chartex" xmlns:cx6="http://schemas.microsoft.com/office/drawing/2016/5/12/chartex" xmlns:cx7="http://schemas.microsoft.com/office/drawing/2016/5/13/chartex" xmlns:cx8="http://schemas.microsoft.com/office/drawing/2016/5/14/chartex" xmlns:mc="http://schemas.openxmlformats.org/markup-compatibility/2006" xmlns:aink="http://schemas.microsoft.com/office/drawing/2016/ink" xmlns:am3d="http://schemas.microsoft.com/office/drawing/2017/model3d" xmlns:o="urn:schemas-microsoft-com:office:office" xmlns:r="http://schemas.openxmlformats.org/officeDocument/2006/relationships" xmlns:m="http://schemas.openxmlformats.org/officeDocument/2006/math" xmlns:v="urn:schemas-microsoft-com:vml" xmlns:wp14="http://schemas.microsoft.com/office/word/2010/wordprocessingDrawing" xmlns:wp="http://schemas.openxmlformats.org/drawingml/2006/wordprocessingDrawing" xmlns:w10="urn:schemas-microsoft-com:office:word" xmlns:w="http://schemas.openxmlformats.org/wordprocessingml/2006/main" xmlns:w14="http://schemas.microsoft.com/office/word/2010/wordml" xmlns:w15="http://schemas.microsoft.com/office/word/2012/wordml" xmlns:w16cid="http://schemas.microsoft.com/office/word/2016/wordml/cid" xmlns:w16se="http://schemas.microsoft.com/office/word/2015/wordml/symex" xmlns:wpg="http://schemas.microsoft.com/office/word/2010/wordprocessingGroup" xmlns:wpi="http://schemas.microsoft.com/office/word/2010/wordprocessingInk" xmlns:wne="http://schemas.microsoft.com/office/word/2006/wordml" xmlns:wps="http://schemas.microsoft.com/office/word/2010/wordprocessingShape" mc:Ignorable="w14 w15 w16se w16cid wp14">
-  <w:comment w:id="0" w:author="Anthony Anderson" w:date="2018-02-26T18:21:00Z" w:initials="AA">
+  <w:comment w:id="1" w:author="Anthony Anderson" w:date="2018-02-26T18:21:00Z" w:initials="AA">
     <w:p>
       <w:pPr>
         <w:pStyle w:val="CommentText"/>

</xml_diff>

<commit_message>
finished abstract first draft. made new table
</commit_message>
<xml_diff>
--- a/AndersonASB2018.docx
+++ b/AndersonASB2018.docx
@@ -12,6 +12,8 @@
           <w:szCs w:val="24"/>
         </w:rPr>
       </w:pPr>
+      <w:bookmarkStart w:id="0" w:name="_GoBack"/>
+      <w:bookmarkEnd w:id="0"/>
       <w:r>
         <w:rPr>
           <w:b/>
@@ -551,8 +553,6 @@
         </w:rPr>
         <w:t xml:space="preserve"> of six tasks of daily living. </w:t>
       </w:r>
-      <w:bookmarkStart w:id="0" w:name="_GoBack"/>
-      <w:bookmarkEnd w:id="0"/>
     </w:p>
     <w:p>
       <w:pPr>
@@ -615,7 +615,35 @@
           <w:sz w:val="24"/>
           <w:szCs w:val="24"/>
         </w:rPr>
-        <w:t xml:space="preserve">Puget Sound Health Center </w:t>
+        <w:t>Puget Sound Health</w:t>
+      </w:r>
+      <w:r>
+        <w:rPr>
+          <w:sz w:val="24"/>
+          <w:szCs w:val="24"/>
+        </w:rPr>
+        <w:t>care</w:t>
+      </w:r>
+      <w:r>
+        <w:rPr>
+          <w:sz w:val="24"/>
+          <w:szCs w:val="24"/>
+        </w:rPr>
+        <w:t xml:space="preserve"> </w:t>
+      </w:r>
+      <w:r>
+        <w:rPr>
+          <w:sz w:val="24"/>
+          <w:szCs w:val="24"/>
+        </w:rPr>
+        <w:t>System</w:t>
+      </w:r>
+      <w:r>
+        <w:rPr>
+          <w:sz w:val="24"/>
+          <w:szCs w:val="24"/>
+        </w:rPr>
+        <w:t xml:space="preserve"> </w:t>
       </w:r>
       <w:r>
         <w:rPr>
@@ -657,9 +685,222 @@
           <w:sz w:val="24"/>
           <w:szCs w:val="24"/>
         </w:rPr>
-        <w:t xml:space="preserve"> and lower abdomen</w:t>
-      </w:r>
-      <w:commentRangeStart w:id="1"/>
+        <w:t xml:space="preserve"> and lower abdomen. </w:t>
+      </w:r>
+      <w:r>
+        <w:rPr>
+          <w:sz w:val="24"/>
+          <w:szCs w:val="24"/>
+        </w:rPr>
+        <w:t xml:space="preserve">Ten of the sensors were placed on primary leg muscles commonly measured in EMG studies. </w:t>
+      </w:r>
+      <w:r>
+        <w:rPr>
+          <w:sz w:val="24"/>
+          <w:szCs w:val="24"/>
+        </w:rPr>
+        <w:t>These m</w:t>
+      </w:r>
+      <w:r>
+        <w:rPr>
+          <w:sz w:val="24"/>
+          <w:szCs w:val="24"/>
+        </w:rPr>
+        <w:t xml:space="preserve">uscle locations were </w:t>
+      </w:r>
+      <w:r>
+        <w:rPr>
+          <w:sz w:val="24"/>
+          <w:szCs w:val="24"/>
+        </w:rPr>
+        <w:t>found</w:t>
+      </w:r>
+      <w:r>
+        <w:rPr>
+          <w:sz w:val="24"/>
+          <w:szCs w:val="24"/>
+        </w:rPr>
+        <w:t xml:space="preserve"> via palpations and references to anatomical landmarks. The</w:t>
+      </w:r>
+      <w:r>
+        <w:rPr>
+          <w:sz w:val="24"/>
+          <w:szCs w:val="24"/>
+        </w:rPr>
+        <w:t xml:space="preserve"> </w:t>
+      </w:r>
+      <w:r>
+        <w:rPr>
+          <w:sz w:val="24"/>
+          <w:szCs w:val="24"/>
+        </w:rPr>
+        <w:t>six</w:t>
+      </w:r>
+      <w:r>
+        <w:rPr>
+          <w:sz w:val="24"/>
+          <w:szCs w:val="24"/>
+        </w:rPr>
+        <w:t xml:space="preserve"> remaining</w:t>
+      </w:r>
+      <w:r>
+        <w:rPr>
+          <w:sz w:val="24"/>
+          <w:szCs w:val="24"/>
+        </w:rPr>
+        <w:t xml:space="preserve"> sensors were placed pseudo-randomly, without isolating specific muscles</w:t>
+      </w:r>
+      <w:r>
+        <w:rPr>
+          <w:sz w:val="24"/>
+          <w:szCs w:val="24"/>
+        </w:rPr>
+        <w:t xml:space="preserve"> (Table 1)</w:t>
+      </w:r>
+      <w:r>
+        <w:rPr>
+          <w:sz w:val="24"/>
+          <w:szCs w:val="24"/>
+        </w:rPr>
+        <w:t xml:space="preserve">. </w:t>
+      </w:r>
+      <w:r>
+        <w:rPr>
+          <w:sz w:val="24"/>
+          <w:szCs w:val="24"/>
+        </w:rPr>
+        <w:t xml:space="preserve">All sensors wirelessly streamed data to a desktop PC at 1200 Hz for the duration of the study. For both subjects, 150 three-second trials were recorded while the subject performed each of the following activities: standing, sitting, walking at a self-selected pace, walking at 175% of the self-selected pace, stair ascent, and stair descent. </w:t>
+      </w:r>
+    </w:p>
+    <w:p>
+      <w:pPr>
+        <w:jc w:val="both"/>
+        <w:rPr>
+          <w:sz w:val="24"/>
+          <w:szCs w:val="24"/>
+        </w:rPr>
+      </w:pPr>
+    </w:p>
+    <w:p>
+      <w:pPr>
+        <w:jc w:val="both"/>
+        <w:rPr>
+          <w:sz w:val="24"/>
+          <w:szCs w:val="24"/>
+        </w:rPr>
+      </w:pPr>
+      <w:r>
+        <w:rPr>
+          <w:sz w:val="24"/>
+          <w:szCs w:val="24"/>
+        </w:rPr>
+        <w:t>During data analysis</w:t>
+      </w:r>
+      <w:r>
+        <w:rPr>
+          <w:sz w:val="24"/>
+          <w:szCs w:val="24"/>
+        </w:rPr>
+        <w:t xml:space="preserve"> in MATLAB (MathWorks, Natick MA)</w:t>
+      </w:r>
+      <w:r>
+        <w:rPr>
+          <w:sz w:val="24"/>
+          <w:szCs w:val="24"/>
+        </w:rPr>
+        <w:t>, e</w:t>
+      </w:r>
+      <w:r>
+        <w:rPr>
+          <w:sz w:val="24"/>
+          <w:szCs w:val="24"/>
+        </w:rPr>
+        <w:t>ach three-second recording was separated into</w:t>
+      </w:r>
+      <w:r>
+        <w:rPr>
+          <w:sz w:val="24"/>
+          <w:szCs w:val="24"/>
+        </w:rPr>
+        <w:t xml:space="preserve"> 0.15</w:t>
+      </w:r>
+      <w:r>
+        <w:rPr>
+          <w:sz w:val="24"/>
+          <w:szCs w:val="24"/>
+        </w:rPr>
+        <w:t>-</w:t>
+      </w:r>
+      <w:r>
+        <w:rPr>
+          <w:sz w:val="24"/>
+          <w:szCs w:val="24"/>
+        </w:rPr>
+        <w:t xml:space="preserve">second windows. </w:t>
+      </w:r>
+      <w:r>
+        <w:rPr>
+          <w:sz w:val="24"/>
+          <w:szCs w:val="24"/>
+        </w:rPr>
+        <w:t xml:space="preserve">Each window </w:t>
+      </w:r>
+      <w:r>
+        <w:rPr>
+          <w:sz w:val="24"/>
+          <w:szCs w:val="24"/>
+        </w:rPr>
+        <w:t>contained signals from all 16 sensors and was labeled as one of the six activities. The following five features were then extracted for</w:t>
+      </w:r>
+      <w:r>
+        <w:rPr>
+          <w:sz w:val="24"/>
+          <w:szCs w:val="24"/>
+        </w:rPr>
+        <w:t xml:space="preserve"> each</w:t>
+      </w:r>
+      <w:r>
+        <w:rPr>
+          <w:sz w:val="24"/>
+          <w:szCs w:val="24"/>
+        </w:rPr>
+        <w:t xml:space="preserve"> </w:t>
+      </w:r>
+      <w:r>
+        <w:rPr>
+          <w:sz w:val="24"/>
+          <w:szCs w:val="24"/>
+        </w:rPr>
+        <w:t xml:space="preserve">sensor over </w:t>
+      </w:r>
+      <w:r>
+        <w:rPr>
+          <w:sz w:val="24"/>
+          <w:szCs w:val="24"/>
+        </w:rPr>
+        <w:t>each of the 0.15</w:t>
+      </w:r>
+      <w:r>
+        <w:rPr>
+          <w:sz w:val="24"/>
+          <w:szCs w:val="24"/>
+        </w:rPr>
+        <w:t>-</w:t>
+      </w:r>
+      <w:r>
+        <w:rPr>
+          <w:sz w:val="24"/>
+          <w:szCs w:val="24"/>
+        </w:rPr>
+        <w:t>second</w:t>
+      </w:r>
+      <w:r>
+        <w:rPr>
+          <w:sz w:val="24"/>
+          <w:szCs w:val="24"/>
+        </w:rPr>
+        <w:t xml:space="preserve"> snapshots: mean average value, number of zero crossings, variance, number of slope sign changes, and waveform length</w:t>
+      </w:r>
       <w:r>
         <w:rPr>
           <w:sz w:val="24"/>
@@ -667,13 +908,6 @@
         </w:rPr>
         <w:t>.</w:t>
       </w:r>
-      <w:commentRangeEnd w:id="1"/>
-      <w:r>
-        <w:rPr>
-          <w:rStyle w:val="CommentReference"/>
-        </w:rPr>
-        <w:commentReference w:id="1"/>
-      </w:r>
       <w:r>
         <w:rPr>
           <w:sz w:val="24"/>
@@ -686,35 +920,151 @@
           <w:sz w:val="24"/>
           <w:szCs w:val="24"/>
         </w:rPr>
-        <w:t xml:space="preserve">Ten of the sensors were placed on primary leg muscles commonly measured in EMG studies. </w:t>
-      </w:r>
-      <w:r>
-        <w:rPr>
-          <w:sz w:val="24"/>
-          <w:szCs w:val="24"/>
-        </w:rPr>
-        <w:t>These m</w:t>
-      </w:r>
-      <w:r>
-        <w:rPr>
-          <w:sz w:val="24"/>
-          <w:szCs w:val="24"/>
-        </w:rPr>
-        <w:t xml:space="preserve">uscle locations were </w:t>
-      </w:r>
-      <w:r>
-        <w:rPr>
-          <w:sz w:val="24"/>
-          <w:szCs w:val="24"/>
-        </w:rPr>
-        <w:t>found</w:t>
-      </w:r>
-      <w:r>
-        <w:rPr>
-          <w:sz w:val="24"/>
-          <w:szCs w:val="24"/>
-        </w:rPr>
-        <w:t xml:space="preserve"> via palpations and references to anatomical landmarks. The</w:t>
+        <w:t>The</w:t>
+      </w:r>
+      <w:r>
+        <w:rPr>
+          <w:sz w:val="24"/>
+          <w:szCs w:val="24"/>
+        </w:rPr>
+        <w:t>se</w:t>
+      </w:r>
+      <w:r>
+        <w:rPr>
+          <w:sz w:val="24"/>
+          <w:szCs w:val="24"/>
+        </w:rPr>
+        <w:t xml:space="preserve"> five features across sixteen sensors resulted in an 80-dimensional feature vector for each window.</w:t>
+      </w:r>
+    </w:p>
+    <w:p>
+      <w:pPr>
+        <w:jc w:val="both"/>
+        <w:rPr>
+          <w:sz w:val="24"/>
+          <w:szCs w:val="24"/>
+        </w:rPr>
+      </w:pPr>
+    </w:p>
+    <w:p>
+      <w:pPr>
+        <w:jc w:val="both"/>
+        <w:rPr>
+          <w:sz w:val="24"/>
+          <w:szCs w:val="24"/>
+        </w:rPr>
+      </w:pPr>
+      <w:r>
+        <w:rPr>
+          <w:sz w:val="24"/>
+          <w:szCs w:val="24"/>
+        </w:rPr>
+        <w:t xml:space="preserve">The data </w:t>
+      </w:r>
+      <w:r>
+        <w:rPr>
+          <w:sz w:val="24"/>
+          <w:szCs w:val="24"/>
+        </w:rPr>
+        <w:t xml:space="preserve">was </w:t>
+      </w:r>
+      <w:r>
+        <w:rPr>
+          <w:sz w:val="24"/>
+          <w:szCs w:val="24"/>
+        </w:rPr>
+        <w:t xml:space="preserve">then </w:t>
+      </w:r>
+      <w:r>
+        <w:rPr>
+          <w:sz w:val="24"/>
+          <w:szCs w:val="24"/>
+        </w:rPr>
+        <w:t>randomly split into a training set (80% of data) and a testing set (20% of data</w:t>
+      </w:r>
+      <w:r>
+        <w:rPr>
+          <w:sz w:val="24"/>
+          <w:szCs w:val="24"/>
+        </w:rPr>
+        <w:t>)</w:t>
+      </w:r>
+      <w:r>
+        <w:rPr>
+          <w:sz w:val="24"/>
+          <w:szCs w:val="24"/>
+        </w:rPr>
+        <w:t>.</w:t>
+      </w:r>
+      <w:r>
+        <w:rPr>
+          <w:sz w:val="24"/>
+          <w:szCs w:val="24"/>
+        </w:rPr>
+        <w:t xml:space="preserve"> The training data was reduced</w:t>
+      </w:r>
+      <w:r>
+        <w:rPr>
+          <w:sz w:val="24"/>
+          <w:szCs w:val="24"/>
+        </w:rPr>
+        <w:t xml:space="preserve"> via SVD</w:t>
+      </w:r>
+      <w:r>
+        <w:rPr>
+          <w:sz w:val="24"/>
+          <w:szCs w:val="24"/>
+        </w:rPr>
+        <w:t xml:space="preserve"> to a collection of 40-dimensional feature vectors that retained 99% of the variance in the initial feature set. </w:t>
+      </w:r>
+      <w:r>
+        <w:rPr>
+          <w:sz w:val="24"/>
+          <w:szCs w:val="24"/>
+        </w:rPr>
+        <w:t>These labeled vectors were then used to train the following classification algorithms:</w:t>
+      </w:r>
+      <w:r>
+        <w:rPr>
+          <w:sz w:val="24"/>
+          <w:szCs w:val="24"/>
+        </w:rPr>
+        <w:t xml:space="preserve"> a random forest (RF) with 40 decision trees, a linear support vector machine (SVM),</w:t>
+      </w:r>
+      <w:r>
+        <w:rPr>
+          <w:sz w:val="24"/>
+          <w:szCs w:val="24"/>
+        </w:rPr>
+        <w:t xml:space="preserve"> linear discriminant analysis (LDA), and an artificial neural network (ANN) with 10 hidden layers. Each classifier was then tested on </w:t>
+      </w:r>
+      <w:r>
+        <w:rPr>
+          <w:sz w:val="24"/>
+          <w:szCs w:val="24"/>
+        </w:rPr>
+        <w:t xml:space="preserve">its ability to accurately predict the activities in the testing </w:t>
+      </w:r>
+      <w:r>
+        <w:rPr>
+          <w:sz w:val="24"/>
+          <w:szCs w:val="24"/>
+        </w:rPr>
+        <w:t>data</w:t>
+      </w:r>
+      <w:r>
+        <w:rPr>
+          <w:sz w:val="24"/>
+          <w:szCs w:val="24"/>
+        </w:rPr>
+        <w:t>set</w:t>
+      </w:r>
+      <w:r>
+        <w:rPr>
+          <w:sz w:val="24"/>
+          <w:szCs w:val="24"/>
+        </w:rPr>
+        <w:t>.</w:t>
       </w:r>
       <w:r>
         <w:rPr>
@@ -723,48 +1073,6 @@
         </w:rPr>
         <w:t xml:space="preserve"> </w:t>
       </w:r>
-      <w:r>
-        <w:rPr>
-          <w:sz w:val="24"/>
-          <w:szCs w:val="24"/>
-        </w:rPr>
-        <w:t>six</w:t>
-      </w:r>
-      <w:r>
-        <w:rPr>
-          <w:sz w:val="24"/>
-          <w:szCs w:val="24"/>
-        </w:rPr>
-        <w:t xml:space="preserve"> remaining</w:t>
-      </w:r>
-      <w:r>
-        <w:rPr>
-          <w:sz w:val="24"/>
-          <w:szCs w:val="24"/>
-        </w:rPr>
-        <w:t xml:space="preserve"> sensors were placed pseudo-randomly, without isolating specific muscles</w:t>
-      </w:r>
-      <w:r>
-        <w:rPr>
-          <w:sz w:val="24"/>
-          <w:szCs w:val="24"/>
-        </w:rPr>
-        <w:t xml:space="preserve"> (Table 1)</w:t>
-      </w:r>
-      <w:r>
-        <w:rPr>
-          <w:sz w:val="24"/>
-          <w:szCs w:val="24"/>
-        </w:rPr>
-        <w:t xml:space="preserve">. </w:t>
-      </w:r>
-      <w:r>
-        <w:rPr>
-          <w:sz w:val="24"/>
-          <w:szCs w:val="24"/>
-        </w:rPr>
-        <w:t xml:space="preserve">All sensors wirelessly streamed data to a desktop PC at 1200 Hz for the duration of the study. For both subjects, 150 three-second trials were recorded while the subject performed each of the following activities: standing, sitting, walking at a self-selected pace, walking at 175% of the self-selected pace, stair ascent, and stair descent. </w:t>
-      </w:r>
     </w:p>
     <w:p>
       <w:pPr>
@@ -788,267 +1096,7 @@
           <w:sz w:val="24"/>
           <w:szCs w:val="24"/>
         </w:rPr>
-        <w:t>During data analysis</w:t>
-      </w:r>
-      <w:r>
-        <w:rPr>
-          <w:sz w:val="24"/>
-          <w:szCs w:val="24"/>
-        </w:rPr>
-        <w:t xml:space="preserve"> in MATLAB (MathWorks, Natick MA)</w:t>
-      </w:r>
-      <w:r>
-        <w:rPr>
-          <w:sz w:val="24"/>
-          <w:szCs w:val="24"/>
-        </w:rPr>
-        <w:t>, e</w:t>
-      </w:r>
-      <w:r>
-        <w:rPr>
-          <w:sz w:val="24"/>
-          <w:szCs w:val="24"/>
-        </w:rPr>
-        <w:t>ach three-second recording was separated into</w:t>
-      </w:r>
-      <w:r>
-        <w:rPr>
-          <w:sz w:val="24"/>
-          <w:szCs w:val="24"/>
-        </w:rPr>
-        <w:t xml:space="preserve"> 0.15</w:t>
-      </w:r>
-      <w:r>
-        <w:rPr>
-          <w:sz w:val="24"/>
-          <w:szCs w:val="24"/>
-        </w:rPr>
-        <w:t>-</w:t>
-      </w:r>
-      <w:r>
-        <w:rPr>
-          <w:sz w:val="24"/>
-          <w:szCs w:val="24"/>
-        </w:rPr>
-        <w:t xml:space="preserve">second windows. </w:t>
-      </w:r>
-      <w:r>
-        <w:rPr>
-          <w:sz w:val="24"/>
-          <w:szCs w:val="24"/>
-        </w:rPr>
-        <w:t xml:space="preserve">Each window </w:t>
-      </w:r>
-      <w:r>
-        <w:rPr>
-          <w:sz w:val="24"/>
-          <w:szCs w:val="24"/>
-        </w:rPr>
-        <w:t>contained signals from all 16 sensors and was labeled as one of the six activities. The following five features were then extracted for</w:t>
-      </w:r>
-      <w:r>
-        <w:rPr>
-          <w:sz w:val="24"/>
-          <w:szCs w:val="24"/>
-        </w:rPr>
-        <w:t xml:space="preserve"> each</w:t>
-      </w:r>
-      <w:r>
-        <w:rPr>
-          <w:sz w:val="24"/>
-          <w:szCs w:val="24"/>
-        </w:rPr>
-        <w:t xml:space="preserve"> </w:t>
-      </w:r>
-      <w:r>
-        <w:rPr>
-          <w:sz w:val="24"/>
-          <w:szCs w:val="24"/>
-        </w:rPr>
-        <w:t xml:space="preserve">sensor over </w:t>
-      </w:r>
-      <w:r>
-        <w:rPr>
-          <w:sz w:val="24"/>
-          <w:szCs w:val="24"/>
-        </w:rPr>
-        <w:t>each of the 0.15</w:t>
-      </w:r>
-      <w:r>
-        <w:rPr>
-          <w:sz w:val="24"/>
-          <w:szCs w:val="24"/>
-        </w:rPr>
-        <w:t>-</w:t>
-      </w:r>
-      <w:r>
-        <w:rPr>
-          <w:sz w:val="24"/>
-          <w:szCs w:val="24"/>
-        </w:rPr>
-        <w:t>second</w:t>
-      </w:r>
-      <w:r>
-        <w:rPr>
-          <w:sz w:val="24"/>
-          <w:szCs w:val="24"/>
-        </w:rPr>
-        <w:t xml:space="preserve"> snapshots: mean average value, number of zero crossings, variance, number of slope sign changes, and waveform length</w:t>
-      </w:r>
-      <w:r>
-        <w:rPr>
-          <w:sz w:val="24"/>
-          <w:szCs w:val="24"/>
-        </w:rPr>
-        <w:t>.</w:t>
-      </w:r>
-      <w:r>
-        <w:rPr>
-          <w:sz w:val="24"/>
-          <w:szCs w:val="24"/>
-        </w:rPr>
-        <w:t xml:space="preserve"> </w:t>
-      </w:r>
-      <w:r>
-        <w:rPr>
-          <w:sz w:val="24"/>
-          <w:szCs w:val="24"/>
-        </w:rPr>
-        <w:t>The</w:t>
-      </w:r>
-      <w:r>
-        <w:rPr>
-          <w:sz w:val="24"/>
-          <w:szCs w:val="24"/>
-        </w:rPr>
-        <w:t>se</w:t>
-      </w:r>
-      <w:r>
-        <w:rPr>
-          <w:sz w:val="24"/>
-          <w:szCs w:val="24"/>
-        </w:rPr>
-        <w:t xml:space="preserve"> fives features across sixteen sensors resulted in an 80-dimensional feature vector for each window.</w:t>
-      </w:r>
-    </w:p>
-    <w:p>
-      <w:pPr>
-        <w:jc w:val="both"/>
-        <w:rPr>
-          <w:sz w:val="24"/>
-          <w:szCs w:val="24"/>
-        </w:rPr>
-      </w:pPr>
-    </w:p>
-    <w:p>
-      <w:pPr>
-        <w:jc w:val="both"/>
-        <w:rPr>
-          <w:sz w:val="24"/>
-          <w:szCs w:val="24"/>
-        </w:rPr>
-      </w:pPr>
-      <w:r>
-        <w:rPr>
-          <w:sz w:val="24"/>
-          <w:szCs w:val="24"/>
-        </w:rPr>
-        <w:t>The data then</w:t>
-      </w:r>
-      <w:r>
-        <w:rPr>
-          <w:sz w:val="24"/>
-          <w:szCs w:val="24"/>
-        </w:rPr>
-        <w:t xml:space="preserve"> was randomly split into a training set (80% of data) and a testing set (20%) of data.</w:t>
-      </w:r>
-      <w:r>
-        <w:rPr>
-          <w:sz w:val="24"/>
-          <w:szCs w:val="24"/>
-        </w:rPr>
-        <w:t xml:space="preserve"> The training data was reduced</w:t>
-      </w:r>
-      <w:r>
-        <w:rPr>
-          <w:sz w:val="24"/>
-          <w:szCs w:val="24"/>
-        </w:rPr>
-        <w:t xml:space="preserve"> via SVD</w:t>
-      </w:r>
-      <w:r>
-        <w:rPr>
-          <w:sz w:val="24"/>
-          <w:szCs w:val="24"/>
-        </w:rPr>
-        <w:t xml:space="preserve"> to a collection of 40-dimensional feature vectors that retained 99% of the variance in the initial feature set. </w:t>
-      </w:r>
-      <w:r>
-        <w:rPr>
-          <w:sz w:val="24"/>
-          <w:szCs w:val="24"/>
-        </w:rPr>
-        <w:t>These labeled vectors were then used to train the following classification algorithms:</w:t>
-      </w:r>
-      <w:r>
-        <w:rPr>
-          <w:sz w:val="24"/>
-          <w:szCs w:val="24"/>
-        </w:rPr>
-        <w:t xml:space="preserve"> a random forest (RF) with 40 decision trees, a linear support vector machine (SVM),</w:t>
-      </w:r>
-      <w:r>
-        <w:rPr>
-          <w:sz w:val="24"/>
-          <w:szCs w:val="24"/>
-        </w:rPr>
-        <w:t xml:space="preserve"> linear discriminant analysis (LDA), and an artificial neural network (ANN) with 10 hidden layers. Each classifier was then tested on </w:t>
-      </w:r>
-      <w:r>
-        <w:rPr>
-          <w:sz w:val="24"/>
-          <w:szCs w:val="24"/>
-        </w:rPr>
-        <w:t>its ability to accurately predict the activities in the testing set</w:t>
-      </w:r>
-      <w:r>
-        <w:rPr>
-          <w:sz w:val="24"/>
-          <w:szCs w:val="24"/>
-        </w:rPr>
-        <w:t>.</w:t>
-      </w:r>
-      <w:r>
-        <w:rPr>
-          <w:sz w:val="24"/>
-          <w:szCs w:val="24"/>
-        </w:rPr>
-        <w:t xml:space="preserve"> </w:t>
-      </w:r>
-    </w:p>
-    <w:p>
-      <w:pPr>
-        <w:jc w:val="both"/>
-        <w:rPr>
-          <w:sz w:val="24"/>
-          <w:szCs w:val="24"/>
-        </w:rPr>
-      </w:pPr>
-    </w:p>
-    <w:p>
-      <w:pPr>
-        <w:jc w:val="both"/>
-        <w:rPr>
-          <w:sz w:val="24"/>
-          <w:szCs w:val="24"/>
-        </w:rPr>
-      </w:pPr>
-      <w:r>
-        <w:rPr>
-          <w:sz w:val="24"/>
-          <w:szCs w:val="24"/>
-        </w:rPr>
-        <w:t>This train-test process was repeated ten times with a different random 80-20 cut of the initial data set each time.</w:t>
+        <w:t>This train-test process was repeated ten times with a different random 80-20 cut of the initial dataset each time.</w:t>
       </w:r>
       <w:r>
         <w:rPr>
@@ -1242,7 +1290,21 @@
           <w:sz w:val="24"/>
           <w:szCs w:val="24"/>
         </w:rPr>
-        <w:t xml:space="preserve">This resulted in higher classification accuracies but substantially longer training times. </w:t>
+        <w:t>This resulted in higher classification accuracies but substantially longer training times</w:t>
+      </w:r>
+      <w:r>
+        <w:rPr>
+          <w:sz w:val="24"/>
+          <w:szCs w:val="24"/>
+        </w:rPr>
+        <w:t xml:space="preserve"> for the backward-selection algorithm</w:t>
+      </w:r>
+      <w:r>
+        <w:rPr>
+          <w:sz w:val="24"/>
+          <w:szCs w:val="24"/>
+        </w:rPr>
+        <w:t xml:space="preserve">. </w:t>
       </w:r>
     </w:p>
     <w:p/>
@@ -1351,7 +1413,7 @@
                     </pic:cNvPicPr>
                   </pic:nvPicPr>
                   <pic:blipFill>
-                    <a:blip r:embed="rId11">
+                    <a:blip r:embed="rId8">
                       <a:extLst>
                         <a:ext uri="{28A0092B-C50C-407E-A947-70E740481C1C}">
                           <a14:useLocalDpi xmlns:a14="http://schemas.microsoft.com/office/drawing/2010/main" val="0"/>
@@ -1578,14 +1640,7 @@
           <w:sz w:val="24"/>
           <w:szCs w:val="24"/>
         </w:rPr>
-        <w:t xml:space="preserve">over 90% accuracy with only two sensors (Figure </w:t>
-      </w:r>
-      <w:r>
-        <w:rPr>
-          <w:sz w:val="24"/>
-          <w:szCs w:val="24"/>
-        </w:rPr>
-        <w:t xml:space="preserve">2).  </w:t>
+        <w:t xml:space="preserve">over 90% accuracy with only two sensors (Figure 2).  </w:t>
       </w:r>
       <w:r>
         <w:rPr>
@@ -1615,7 +1670,21 @@
           <w:sz w:val="24"/>
           <w:szCs w:val="24"/>
         </w:rPr>
-        <w:t xml:space="preserve">The backward-selection algorithm also revealed that the classifiers did not rely exclusively on the sensors placed on muscle bellies but </w:t>
+        <w:t xml:space="preserve">The backward-selection algorithm also revealed that the classifiers did not rely exclusively on the sensors placed on muscle </w:t>
+      </w:r>
+      <w:r>
+        <w:rPr>
+          <w:sz w:val="24"/>
+          <w:szCs w:val="24"/>
+        </w:rPr>
+        <w:t>bellies but</w:t>
+      </w:r>
+      <w:r>
+        <w:rPr>
+          <w:sz w:val="24"/>
+          <w:szCs w:val="24"/>
+        </w:rPr>
+        <w:t xml:space="preserve"> </w:t>
       </w:r>
       <w:r>
         <w:rPr>
@@ -1661,7 +1730,7 @@
                     </pic:cNvPicPr>
                   </pic:nvPicPr>
                   <pic:blipFill>
-                    <a:blip r:embed="rId12">
+                    <a:blip r:embed="rId9">
                       <a:extLst>
                         <a:ext uri="{28A0092B-C50C-407E-A947-70E740481C1C}">
                           <a14:useLocalDpi xmlns:a14="http://schemas.microsoft.com/office/drawing/2010/main" val="0"/>
@@ -1832,14 +1901,30 @@
           <w:sz w:val="24"/>
           <w:szCs w:val="24"/>
         </w:rPr>
-        <w:t>, including</w:t>
-      </w:r>
-      <w:r>
-        <w:rPr>
-          <w:sz w:val="24"/>
-          <w:szCs w:val="24"/>
-        </w:rPr>
-        <w:t xml:space="preserve">  IMUs, footswitches, heart-rate monitors, or a combination of sensor types to improve classifier accuracy. </w:t>
+        <w:t xml:space="preserve">, </w:t>
+      </w:r>
+      <w:proofErr w:type="gramStart"/>
+      <w:r>
+        <w:rPr>
+          <w:sz w:val="24"/>
+          <w:szCs w:val="24"/>
+        </w:rPr>
+        <w:t>including</w:t>
+      </w:r>
+      <w:r>
+        <w:rPr>
+          <w:sz w:val="24"/>
+          <w:szCs w:val="24"/>
+        </w:rPr>
+        <w:t xml:space="preserve">  IMUs</w:t>
+      </w:r>
+      <w:proofErr w:type="gramEnd"/>
+      <w:r>
+        <w:rPr>
+          <w:sz w:val="24"/>
+          <w:szCs w:val="24"/>
+        </w:rPr>
+        <w:t xml:space="preserve">, footswitches, heart-rate monitors, or a combination of sensor types to improve classifier accuracy. </w:t>
       </w:r>
       <w:r>
         <w:rPr>
@@ -1925,44 +2010,34 @@
           <w:szCs w:val="24"/>
         </w:rPr>
       </w:pPr>
-      <w:proofErr w:type="spellStart"/>
-      <w:r>
-        <w:rPr>
-          <w:sz w:val="24"/>
-          <w:szCs w:val="24"/>
-        </w:rPr>
-        <w:t>Sharafi</w:t>
-      </w:r>
-      <w:proofErr w:type="spellEnd"/>
+      <w:r>
+        <w:rPr>
+          <w:sz w:val="24"/>
+          <w:szCs w:val="24"/>
+        </w:rPr>
+        <w:t xml:space="preserve">Hargrove </w:t>
+      </w:r>
+      <w:r>
+        <w:rPr>
+          <w:sz w:val="24"/>
+          <w:szCs w:val="24"/>
+        </w:rPr>
+        <w:t>et al</w:t>
+      </w:r>
+      <w:r>
+        <w:rPr>
+          <w:i/>
+          <w:sz w:val="24"/>
+          <w:szCs w:val="24"/>
+        </w:rPr>
+        <w:t>.</w:t>
+      </w:r>
       <w:r>
         <w:rPr>
           <w:sz w:val="24"/>
           <w:szCs w:val="24"/>
         </w:rPr>
         <w:t xml:space="preserve"> </w:t>
-      </w:r>
-      <w:r>
-        <w:rPr>
-          <w:sz w:val="24"/>
-          <w:szCs w:val="24"/>
-        </w:rPr>
-        <w:t xml:space="preserve">and </w:t>
-      </w:r>
-      <w:proofErr w:type="spellStart"/>
-      <w:r>
-        <w:rPr>
-          <w:sz w:val="24"/>
-          <w:szCs w:val="24"/>
-        </w:rPr>
-        <w:t>Blemker</w:t>
-      </w:r>
-      <w:proofErr w:type="spellEnd"/>
-      <w:r>
-        <w:rPr>
-          <w:sz w:val="24"/>
-          <w:szCs w:val="24"/>
-        </w:rPr>
-        <w:t xml:space="preserve">. </w:t>
       </w:r>
       <w:r>
         <w:rPr>
@@ -1971,14 +2046,55 @@
           <w:sz w:val="24"/>
           <w:szCs w:val="24"/>
         </w:rPr>
-        <w:t>Proceedings of NACOB’08,</w:t>
-      </w:r>
-      <w:r>
-        <w:rPr>
-          <w:sz w:val="24"/>
-          <w:szCs w:val="24"/>
-        </w:rPr>
-        <w:t xml:space="preserve"> Ann Arbor, MI, USA, 2008</w:t>
+        <w:t>IEEE Transactions on Biomedical Engineering</w:t>
+      </w:r>
+      <w:r>
+        <w:rPr>
+          <w:iCs/>
+          <w:sz w:val="24"/>
+          <w:szCs w:val="24"/>
+        </w:rPr>
+        <w:t xml:space="preserve">. </w:t>
+      </w:r>
+      <w:r>
+        <w:rPr>
+          <w:b/>
+          <w:iCs/>
+          <w:sz w:val="24"/>
+          <w:szCs w:val="24"/>
+        </w:rPr>
+        <w:t>56</w:t>
+      </w:r>
+      <w:r>
+        <w:rPr>
+          <w:iCs/>
+          <w:sz w:val="24"/>
+          <w:szCs w:val="24"/>
+        </w:rPr>
+        <w:t>(5)</w:t>
+      </w:r>
+      <w:r>
+        <w:rPr>
+          <w:i/>
+          <w:iCs/>
+          <w:sz w:val="24"/>
+          <w:szCs w:val="24"/>
+        </w:rPr>
+        <w:t>.</w:t>
+      </w:r>
+      <w:r>
+        <w:rPr>
+          <w:sz w:val="24"/>
+          <w:szCs w:val="24"/>
+        </w:rPr>
+        <w:t xml:space="preserve"> </w:t>
+      </w:r>
+      <w:r>
+        <w:rPr>
+          <w:sz w:val="24"/>
+          <w:szCs w:val="24"/>
+        </w:rPr>
+        <w:t>2009</w:t>
       </w:r>
       <w:r>
         <w:rPr>
@@ -2004,37 +2120,34 @@
           <w:szCs w:val="24"/>
         </w:rPr>
       </w:pPr>
-      <w:proofErr w:type="spellStart"/>
-      <w:r>
-        <w:rPr>
-          <w:sz w:val="24"/>
-          <w:szCs w:val="24"/>
-        </w:rPr>
-        <w:t>Sharafi</w:t>
-      </w:r>
-      <w:proofErr w:type="spellEnd"/>
-      <w:r>
-        <w:rPr>
-          <w:sz w:val="24"/>
-          <w:szCs w:val="24"/>
-        </w:rPr>
-        <w:t xml:space="preserve"> and </w:t>
-      </w:r>
-      <w:proofErr w:type="spellStart"/>
-      <w:r>
-        <w:rPr>
-          <w:sz w:val="24"/>
-          <w:szCs w:val="24"/>
-        </w:rPr>
-        <w:t>Blemker</w:t>
-      </w:r>
-      <w:proofErr w:type="spellEnd"/>
-      <w:r>
-        <w:rPr>
-          <w:sz w:val="24"/>
-          <w:szCs w:val="24"/>
-        </w:rPr>
-        <w:t xml:space="preserve">. </w:t>
+      <w:r>
+        <w:rPr>
+          <w:sz w:val="24"/>
+          <w:szCs w:val="24"/>
+        </w:rPr>
+        <w:t xml:space="preserve">Huang </w:t>
+      </w:r>
+      <w:r>
+        <w:rPr>
+          <w:sz w:val="24"/>
+          <w:szCs w:val="24"/>
+        </w:rPr>
+        <w:t>et al</w:t>
+      </w:r>
+      <w:r>
+        <w:rPr>
+          <w:i/>
+          <w:sz w:val="24"/>
+          <w:szCs w:val="24"/>
+        </w:rPr>
+        <w:t>.</w:t>
+      </w:r>
+      <w:r>
+        <w:rPr>
+          <w:sz w:val="24"/>
+          <w:szCs w:val="24"/>
+        </w:rPr>
+        <w:t xml:space="preserve"> </w:t>
       </w:r>
       <w:r>
         <w:rPr>
@@ -2043,21 +2156,64 @@
           <w:sz w:val="24"/>
           <w:szCs w:val="24"/>
         </w:rPr>
-        <w:t>Proceedings of NACOB’08,</w:t>
-      </w:r>
-      <w:r>
-        <w:rPr>
-          <w:sz w:val="24"/>
-          <w:szCs w:val="24"/>
-        </w:rPr>
-        <w:t xml:space="preserve"> Ann Arbor, MI, USA, 2008</w:t>
-      </w:r>
-      <w:r>
-        <w:rPr>
+        <w:t>IEEE Transactions on Biomedical Engineering</w:t>
+      </w:r>
+      <w:r>
+        <w:rPr>
+          <w:iCs/>
+          <w:sz w:val="24"/>
+          <w:szCs w:val="24"/>
+        </w:rPr>
+        <w:t xml:space="preserve">. </w:t>
+      </w:r>
+      <w:r>
+        <w:rPr>
+          <w:b/>
+          <w:iCs/>
+          <w:sz w:val="24"/>
+          <w:szCs w:val="24"/>
+        </w:rPr>
+        <w:t>5</w:t>
+      </w:r>
+      <w:r>
+        <w:rPr>
+          <w:b/>
+          <w:iCs/>
+          <w:sz w:val="24"/>
+          <w:szCs w:val="24"/>
+        </w:rPr>
+        <w:t>8</w:t>
+      </w:r>
+      <w:r>
+        <w:rPr>
+          <w:iCs/>
+          <w:sz w:val="24"/>
+          <w:szCs w:val="24"/>
+        </w:rPr>
+        <w:t>(10)</w:t>
+      </w:r>
+      <w:r>
+        <w:rPr>
+          <w:i/>
+          <w:iCs/>
           <w:sz w:val="24"/>
           <w:szCs w:val="24"/>
         </w:rPr>
         <w:t>.</w:t>
+      </w:r>
+      <w:r>
+        <w:rPr>
+          <w:sz w:val="24"/>
+          <w:szCs w:val="24"/>
+        </w:rPr>
+        <w:t xml:space="preserve"> </w:t>
+      </w:r>
+      <w:r>
+        <w:rPr>
+          <w:sz w:val="24"/>
+          <w:szCs w:val="24"/>
+        </w:rPr>
+        <w:t>2011.</w:t>
       </w:r>
     </w:p>
     <w:p>
@@ -2120,6 +2276,7 @@
     </w:p>
     <w:p>
       <w:pPr>
+        <w:contextualSpacing/>
         <w:jc w:val="center"/>
         <w:rPr>
           <w:sz w:val="24"/>
@@ -2130,12 +2287,11 @@
         <w:rPr>
           <w:noProof/>
         </w:rPr>
-        <w:lastRenderedPageBreak/>
         <w:drawing>
-          <wp:inline distT="0" distB="0" distL="0" distR="0" wp14:anchorId="3DBB90A6" wp14:editId="7B0D39DD">
-            <wp:extent cx="6416040" cy="1280160"/>
-            <wp:effectExtent l="0" t="0" r="3810" b="0"/>
-            <wp:docPr id="18" name="Picture 18"/>
+          <wp:inline distT="0" distB="0" distL="0" distR="0" wp14:anchorId="1BFE73F3" wp14:editId="7A1BE3F8">
+            <wp:extent cx="6858000" cy="1071128"/>
+            <wp:effectExtent l="0" t="0" r="0" b="0"/>
+            <wp:docPr id="1" name="Picture 1"/>
             <wp:cNvGraphicFramePr>
               <a:graphicFrameLocks xmlns:a="http://schemas.openxmlformats.org/drawingml/2006/main" noChangeAspect="1"/>
             </wp:cNvGraphicFramePr>
@@ -2143,13 +2299,13 @@
               <a:graphicData uri="http://schemas.openxmlformats.org/drawingml/2006/picture">
                 <pic:pic xmlns:pic="http://schemas.openxmlformats.org/drawingml/2006/picture">
                   <pic:nvPicPr>
-                    <pic:cNvPr id="0" name="Picture 12"/>
+                    <pic:cNvPr id="0" name="Picture 1"/>
                     <pic:cNvPicPr>
                       <a:picLocks noChangeAspect="1" noChangeArrowheads="1"/>
                     </pic:cNvPicPr>
                   </pic:nvPicPr>
                   <pic:blipFill>
-                    <a:blip r:embed="rId13">
+                    <a:blip r:embed="rId10">
                       <a:extLst>
                         <a:ext uri="{28A0092B-C50C-407E-A947-70E740481C1C}">
                           <a14:useLocalDpi xmlns:a14="http://schemas.microsoft.com/office/drawing/2010/main" val="0"/>
@@ -2164,7 +2320,7 @@
                   <pic:spPr bwMode="auto">
                     <a:xfrm>
                       <a:off x="0" y="0"/>
-                      <a:ext cx="6416040" cy="1280160"/>
+                      <a:ext cx="6858000" cy="1071128"/>
                     </a:xfrm>
                     <a:prstGeom prst="rect">
                       <a:avLst/>
@@ -2190,43 +2346,6 @@
     </w:sectPr>
   </w:body>
 </w:document>
-</file>
-
-<file path=word/comments.xml><?xml version="1.0" encoding="utf-8"?>
-<w:comments xmlns:wpc="http://schemas.microsoft.com/office/word/2010/wordprocessingCanvas" xmlns:cx="http://schemas.microsoft.com/office/drawing/2014/chartex" xmlns:cx1="http://schemas.microsoft.com/office/drawing/2015/9/8/chartex" xmlns:cx2="http://schemas.microsoft.com/office/drawing/2015/10/21/chartex" xmlns:cx3="http://schemas.microsoft.com/office/drawing/2016/5/9/chartex" xmlns:cx4="http://schemas.microsoft.com/office/drawing/2016/5/10/chartex" xmlns:cx5="http://schemas.microsoft.com/office/drawing/2016/5/11/chartex" xmlns:cx6="http://schemas.microsoft.com/office/drawing/2016/5/12/chartex" xmlns:cx7="http://schemas.microsoft.com/office/drawing/2016/5/13/chartex" xmlns:cx8="http://schemas.microsoft.com/office/drawing/2016/5/14/chartex" xmlns:mc="http://schemas.openxmlformats.org/markup-compatibility/2006" xmlns:aink="http://schemas.microsoft.com/office/drawing/2016/ink" xmlns:am3d="http://schemas.microsoft.com/office/drawing/2017/model3d" xmlns:o="urn:schemas-microsoft-com:office:office" xmlns:r="http://schemas.openxmlformats.org/officeDocument/2006/relationships" xmlns:m="http://schemas.openxmlformats.org/officeDocument/2006/math" xmlns:v="urn:schemas-microsoft-com:vml" xmlns:wp14="http://schemas.microsoft.com/office/word/2010/wordprocessingDrawing" xmlns:wp="http://schemas.openxmlformats.org/drawingml/2006/wordprocessingDrawing" xmlns:w10="urn:schemas-microsoft-com:office:word" xmlns:w="http://schemas.openxmlformats.org/wordprocessingml/2006/main" xmlns:w14="http://schemas.microsoft.com/office/word/2010/wordml" xmlns:w15="http://schemas.microsoft.com/office/word/2012/wordml" xmlns:w16cid="http://schemas.microsoft.com/office/word/2016/wordml/cid" xmlns:w16se="http://schemas.microsoft.com/office/word/2015/wordml/symex" xmlns:wpg="http://schemas.microsoft.com/office/word/2010/wordprocessingGroup" xmlns:wpi="http://schemas.microsoft.com/office/word/2010/wordprocessingInk" xmlns:wne="http://schemas.microsoft.com/office/word/2006/wordml" xmlns:wps="http://schemas.microsoft.com/office/word/2010/wordprocessingShape" mc:Ignorable="w14 w15 w16se w16cid wp14">
-  <w:comment w:id="1" w:author="Anthony Anderson" w:date="2018-02-26T18:21:00Z" w:initials="AA">
-    <w:p>
-      <w:pPr>
-        <w:pStyle w:val="CommentText"/>
-      </w:pPr>
-      <w:r>
-        <w:rPr>
-          <w:rStyle w:val="CommentReference"/>
-        </w:rPr>
-        <w:annotationRef/>
-      </w:r>
-      <w:r>
-        <w:rPr>
-          <w:sz w:val="24"/>
-          <w:szCs w:val="24"/>
-        </w:rPr>
-        <w:t>Before adhering the electrodes, the sensor locations were shaved and wiped with alcohol.</w:t>
-      </w:r>
-    </w:p>
-  </w:comment>
-</w:comments>
-</file>
-
-<file path=word/commentsExtended.xml><?xml version="1.0" encoding="utf-8"?>
-<w15:commentsEx xmlns:wpc="http://schemas.microsoft.com/office/word/2010/wordprocessingCanvas" xmlns:cx="http://schemas.microsoft.com/office/drawing/2014/chartex" xmlns:cx1="http://schemas.microsoft.com/office/drawing/2015/9/8/chartex" xmlns:cx2="http://schemas.microsoft.com/office/drawing/2015/10/21/chartex" xmlns:cx3="http://schemas.microsoft.com/office/drawing/2016/5/9/chartex" xmlns:cx4="http://schemas.microsoft.com/office/drawing/2016/5/10/chartex" xmlns:cx5="http://schemas.microsoft.com/office/drawing/2016/5/11/chartex" xmlns:cx6="http://schemas.microsoft.com/office/drawing/2016/5/12/chartex" xmlns:cx7="http://schemas.microsoft.com/office/drawing/2016/5/13/chartex" xmlns:cx8="http://schemas.microsoft.com/office/drawing/2016/5/14/chartex" xmlns:mc="http://schemas.openxmlformats.org/markup-compatibility/2006" xmlns:aink="http://schemas.microsoft.com/office/drawing/2016/ink" xmlns:am3d="http://schemas.microsoft.com/office/drawing/2017/model3d" xmlns:o="urn:schemas-microsoft-com:office:office" xmlns:r="http://schemas.openxmlformats.org/officeDocument/2006/relationships" xmlns:m="http://schemas.openxmlformats.org/officeDocument/2006/math" xmlns:v="urn:schemas-microsoft-com:vml" xmlns:wp14="http://schemas.microsoft.com/office/word/2010/wordprocessingDrawing" xmlns:wp="http://schemas.openxmlformats.org/drawingml/2006/wordprocessingDrawing" xmlns:w10="urn:schemas-microsoft-com:office:word" xmlns:w="http://schemas.openxmlformats.org/wordprocessingml/2006/main" xmlns:w14="http://schemas.microsoft.com/office/word/2010/wordml" xmlns:w15="http://schemas.microsoft.com/office/word/2012/wordml" xmlns:w16cid="http://schemas.microsoft.com/office/word/2016/wordml/cid" xmlns:w16se="http://schemas.microsoft.com/office/word/2015/wordml/symex" xmlns:wpg="http://schemas.microsoft.com/office/word/2010/wordprocessingGroup" xmlns:wpi="http://schemas.microsoft.com/office/word/2010/wordprocessingInk" xmlns:wne="http://schemas.microsoft.com/office/word/2006/wordml" xmlns:wps="http://schemas.microsoft.com/office/word/2010/wordprocessingShape" mc:Ignorable="w14 w15 w16se w16cid wp14">
-  <w15:commentEx w15:paraId="7D3ED5E2" w15:done="0"/>
-</w15:commentsEx>
-</file>
-
-<file path=word/commentsIds.xml><?xml version="1.0" encoding="utf-8"?>
-<w16cid:commentsIds xmlns:wpc="http://schemas.microsoft.com/office/word/2010/wordprocessingCanvas" xmlns:cx="http://schemas.microsoft.com/office/drawing/2014/chartex" xmlns:cx1="http://schemas.microsoft.com/office/drawing/2015/9/8/chartex" xmlns:cx2="http://schemas.microsoft.com/office/drawing/2015/10/21/chartex" xmlns:cx3="http://schemas.microsoft.com/office/drawing/2016/5/9/chartex" xmlns:cx4="http://schemas.microsoft.com/office/drawing/2016/5/10/chartex" xmlns:cx5="http://schemas.microsoft.com/office/drawing/2016/5/11/chartex" xmlns:cx6="http://schemas.microsoft.com/office/drawing/2016/5/12/chartex" xmlns:cx7="http://schemas.microsoft.com/office/drawing/2016/5/13/chartex" xmlns:cx8="http://schemas.microsoft.com/office/drawing/2016/5/14/chartex" xmlns:mc="http://schemas.openxmlformats.org/markup-compatibility/2006" xmlns:aink="http://schemas.microsoft.com/office/drawing/2016/ink" xmlns:am3d="http://schemas.microsoft.com/office/drawing/2017/model3d" xmlns:o="urn:schemas-microsoft-com:office:office" xmlns:r="http://schemas.openxmlformats.org/officeDocument/2006/relationships" xmlns:m="http://schemas.openxmlformats.org/officeDocument/2006/math" xmlns:v="urn:schemas-microsoft-com:vml" xmlns:wp14="http://schemas.microsoft.com/office/word/2010/wordprocessingDrawing" xmlns:wp="http://schemas.openxmlformats.org/drawingml/2006/wordprocessingDrawing" xmlns:w10="urn:schemas-microsoft-com:office:word" xmlns:w="http://schemas.openxmlformats.org/wordprocessingml/2006/main" xmlns:w14="http://schemas.microsoft.com/office/word/2010/wordml" xmlns:w15="http://schemas.microsoft.com/office/word/2012/wordml" xmlns:w16cid="http://schemas.microsoft.com/office/word/2016/wordml/cid" xmlns:w16se="http://schemas.microsoft.com/office/word/2015/wordml/symex" xmlns:wpg="http://schemas.microsoft.com/office/word/2010/wordprocessingGroup" xmlns:wpi="http://schemas.microsoft.com/office/word/2010/wordprocessingInk" xmlns:wne="http://schemas.microsoft.com/office/word/2006/wordml" xmlns:wps="http://schemas.microsoft.com/office/word/2010/wordprocessingShape" mc:Ignorable="w14 w15 w16se w16cid wp14">
-  <w16cid:commentId w16cid:paraId="7D3ED5E2" w16cid:durableId="1E3ECEC5"/>
-</w16cid:commentsIds>
 </file>
 
 <file path=word/endnotes.xml><?xml version="1.0" encoding="utf-8"?>
@@ -2842,14 +2961,6 @@
     <w:abstractNumId w:val="2"/>
   </w:num>
 </w:numbering>
-</file>
-
-<file path=word/people.xml><?xml version="1.0" encoding="utf-8"?>
-<w15:people xmlns:wpc="http://schemas.microsoft.com/office/word/2010/wordprocessingCanvas" xmlns:cx="http://schemas.microsoft.com/office/drawing/2014/chartex" xmlns:cx1="http://schemas.microsoft.com/office/drawing/2015/9/8/chartex" xmlns:cx2="http://schemas.microsoft.com/office/drawing/2015/10/21/chartex" xmlns:cx3="http://schemas.microsoft.com/office/drawing/2016/5/9/chartex" xmlns:cx4="http://schemas.microsoft.com/office/drawing/2016/5/10/chartex" xmlns:cx5="http://schemas.microsoft.com/office/drawing/2016/5/11/chartex" xmlns:cx6="http://schemas.microsoft.com/office/drawing/2016/5/12/chartex" xmlns:cx7="http://schemas.microsoft.com/office/drawing/2016/5/13/chartex" xmlns:cx8="http://schemas.microsoft.com/office/drawing/2016/5/14/chartex" xmlns:mc="http://schemas.openxmlformats.org/markup-compatibility/2006" xmlns:aink="http://schemas.microsoft.com/office/drawing/2016/ink" xmlns:am3d="http://schemas.microsoft.com/office/drawing/2017/model3d" xmlns:o="urn:schemas-microsoft-com:office:office" xmlns:r="http://schemas.openxmlformats.org/officeDocument/2006/relationships" xmlns:m="http://schemas.openxmlformats.org/officeDocument/2006/math" xmlns:v="urn:schemas-microsoft-com:vml" xmlns:wp14="http://schemas.microsoft.com/office/word/2010/wordprocessingDrawing" xmlns:wp="http://schemas.openxmlformats.org/drawingml/2006/wordprocessingDrawing" xmlns:w10="urn:schemas-microsoft-com:office:word" xmlns:w="http://schemas.openxmlformats.org/wordprocessingml/2006/main" xmlns:w14="http://schemas.microsoft.com/office/word/2010/wordml" xmlns:w15="http://schemas.microsoft.com/office/word/2012/wordml" xmlns:w16cid="http://schemas.microsoft.com/office/word/2016/wordml/cid" xmlns:w16se="http://schemas.microsoft.com/office/word/2015/wordml/symex" xmlns:wpg="http://schemas.microsoft.com/office/word/2010/wordprocessingGroup" xmlns:wpi="http://schemas.microsoft.com/office/word/2010/wordprocessingInk" xmlns:wne="http://schemas.microsoft.com/office/word/2006/wordml" xmlns:wps="http://schemas.microsoft.com/office/word/2010/wordprocessingShape" mc:Ignorable="w14 w15 w16se w16cid wp14">
-  <w15:person w15:author="Anthony Anderson">
-    <w15:presenceInfo w15:providerId="None" w15:userId="Anthony Anderson"/>
-  </w15:person>
-</w15:people>
 </file>
 
 <file path=word/styles.xml><?xml version="1.0" encoding="utf-8"?>

</xml_diff>